<commit_message>
update resume and make about me section easier to fix
</commit_message>
<xml_diff>
--- a/src/Resources/Resume.docx
+++ b/src/Resources/Resume.docx
@@ -57,7 +57,7 @@
           <w:color w:val="0F243E" w:themeColor="text2" w:themeShade="80"/>
           <w:u w:val="none"/>
         </w:rPr>
-        <w:t xml:space="preserve">    Being a f</w:t>
+        <w:t xml:space="preserve">    Being a </w:t>
       </w:r>
       <w:r>
         <w:rPr>
@@ -66,7 +66,7 @@
           <w:color w:val="0F243E" w:themeColor="text2" w:themeShade="80"/>
           <w:u w:val="none"/>
         </w:rPr>
-        <w:t>ull</w:t>
+        <w:t xml:space="preserve">software developer with </w:t>
       </w:r>
       <w:r>
         <w:rPr>
@@ -75,7 +75,7 @@
           <w:color w:val="0F243E" w:themeColor="text2" w:themeShade="80"/>
           <w:u w:val="none"/>
         </w:rPr>
-        <w:t>-</w:t>
+        <w:t xml:space="preserve">a </w:t>
       </w:r>
       <w:r>
         <w:rPr>
@@ -84,7 +84,7 @@
           <w:color w:val="0F243E" w:themeColor="text2" w:themeShade="80"/>
           <w:u w:val="none"/>
         </w:rPr>
-        <w:t>stack software developer with flexible skill sets</w:t>
+        <w:t>flexible skill set</w:t>
       </w:r>
       <w:r>
         <w:rPr>
@@ -124,32 +124,25 @@
           <w:color w:val="000000" w:themeColor="text1"/>
           <w:shd w:val="clear" w:color="auto" w:fill="FFFFFF"/>
         </w:rPr>
-        <w:t xml:space="preserve">              </w:t>
+        <w:t xml:space="preserve">            </w:t>
+      </w:r>
+      <w:r>
+        <w:rPr>
+          <w:rFonts w:cs="Tahoma"/>
+          <w:color w:val="0070C0"/>
+          <w:shd w:val="clear" w:color="auto" w:fill="FFFFFF"/>
+        </w:rPr>
+        <w:t xml:space="preserve">  </w:t>
       </w:r>
       <w:hyperlink r:id="rId8" w:history="1">
         <w:r>
           <w:rPr>
             <w:rStyle w:val="Hyperlink"/>
             <w:rFonts w:cs="Tahoma"/>
+            <w:color w:val="0070C0"/>
             <w:shd w:val="clear" w:color="auto" w:fill="FFFFFF"/>
           </w:rPr>
-          <w:t>minh.hoang.t</w:t>
-        </w:r>
-        <w:r>
-          <w:rPr>
-            <w:rStyle w:val="Hyperlink"/>
-            <w:rFonts w:cs="Tahoma"/>
-            <w:shd w:val="clear" w:color="auto" w:fill="FFFFFF"/>
-          </w:rPr>
-          <w:t>r</w:t>
-        </w:r>
-        <w:r>
-          <w:rPr>
-            <w:rStyle w:val="Hyperlink"/>
-            <w:rFonts w:cs="Tahoma"/>
-            <w:shd w:val="clear" w:color="auto" w:fill="FFFFFF"/>
-          </w:rPr>
-          <w:t>an@temple.edu</w:t>
+          <w:t>minh.hoang.tran@temple.edu</w:t>
         </w:r>
       </w:hyperlink>
       <w:r>
@@ -172,12 +165,44 @@
           <w:color w:val="000000" w:themeColor="text1"/>
           <w:u w:val="none"/>
         </w:rPr>
-        <w:t>2672512752</w:t>
-      </w:r>
-      <w:r>
-        <w:rPr>
-          <w:b/>
+        <w:t>267</w:t>
+      </w:r>
+      <w:r>
+        <w:rPr>
+          <w:rStyle w:val="Hyperlink"/>
           <w:color w:val="000000" w:themeColor="text1"/>
+          <w:u w:val="none"/>
+        </w:rPr>
+        <w:t>-</w:t>
+      </w:r>
+      <w:r>
+        <w:rPr>
+          <w:rStyle w:val="Hyperlink"/>
+          <w:color w:val="000000" w:themeColor="text1"/>
+          <w:u w:val="none"/>
+        </w:rPr>
+        <w:t>251</w:t>
+      </w:r>
+      <w:r>
+        <w:rPr>
+          <w:rStyle w:val="Hyperlink"/>
+          <w:color w:val="000000" w:themeColor="text1"/>
+          <w:u w:val="none"/>
+        </w:rPr>
+        <w:t>-</w:t>
+      </w:r>
+      <w:r>
+        <w:rPr>
+          <w:rStyle w:val="Hyperlink"/>
+          <w:color w:val="000000" w:themeColor="text1"/>
+          <w:u w:val="none"/>
+        </w:rPr>
+        <w:t>2752</w:t>
+      </w:r>
+      <w:r>
+        <w:rPr>
+          <w:b/>
+          <w:color w:val="000000" w:themeColor="text1"/>
         </w:rPr>
         <w:t xml:space="preserve">    ||    </w:t>
       </w:r>
@@ -186,7 +211,35 @@
           <w:bCs/>
           <w:color w:val="17365D" w:themeColor="text2" w:themeShade="BF"/>
         </w:rPr>
-        <w:t>2238 N Park Ave, Philadelphia. PA 19132</w:t>
+        <w:t>125 Nautical Cove, Stafford,</w:t>
+      </w:r>
+      <w:r>
+        <w:rPr>
+          <w:bCs/>
+          <w:color w:val="17365D" w:themeColor="text2" w:themeShade="BF"/>
+        </w:rPr>
+        <w:t xml:space="preserve"> </w:t>
+      </w:r>
+      <w:r>
+        <w:rPr>
+          <w:bCs/>
+          <w:color w:val="17365D" w:themeColor="text2" w:themeShade="BF"/>
+        </w:rPr>
+        <w:t>VA</w:t>
+      </w:r>
+      <w:r>
+        <w:rPr>
+          <w:bCs/>
+          <w:color w:val="17365D" w:themeColor="text2" w:themeShade="BF"/>
+        </w:rPr>
+        <w:t xml:space="preserve"> </w:t>
+      </w:r>
+      <w:r>
+        <w:rPr>
+          <w:bCs/>
+          <w:color w:val="17365D" w:themeColor="text2" w:themeShade="BF"/>
+        </w:rPr>
+        <w:t>22554</w:t>
       </w:r>
     </w:p>
     <w:p>
@@ -217,6 +270,7 @@
         <w:r>
           <w:rPr>
             <w:rStyle w:val="Hyperlink"/>
+            <w:color w:val="0070C0"/>
           </w:rPr>
           <w:t>GitHub</w:t>
         </w:r>
@@ -228,40 +282,27 @@
         <w:r>
           <w:rPr>
             <w:rStyle w:val="Hyperlink"/>
+            <w:color w:val="0070C0"/>
           </w:rPr>
-          <w:t>P</w:t>
-        </w:r>
-        <w:r>
-          <w:rPr>
-            <w:rStyle w:val="Hyperlink"/>
-          </w:rPr>
-          <w:t>ortfolio</w:t>
+          <w:t>Portfolio</w:t>
         </w:r>
       </w:hyperlink>
       <w:r>
-        <w:t xml:space="preserve">    </w:t>
-      </w:r>
-      <w:r>
-        <w:t xml:space="preserve">||    </w:t>
+        <w:rPr>
+          <w:color w:val="0070C0"/>
+        </w:rPr>
+        <w:t xml:space="preserve"> </w:t>
+      </w:r>
+      <w:r>
+        <w:t xml:space="preserve">   ||    </w:t>
       </w:r>
       <w:hyperlink r:id="rId11" w:history="1">
         <w:r>
           <w:rPr>
             <w:rStyle w:val="Hyperlink"/>
+            <w:color w:val="0070C0"/>
           </w:rPr>
-          <w:t>Link</w:t>
-        </w:r>
-        <w:r>
-          <w:rPr>
-            <w:rStyle w:val="Hyperlink"/>
-          </w:rPr>
-          <w:t>e</w:t>
-        </w:r>
-        <w:r>
-          <w:rPr>
-            <w:rStyle w:val="Hyperlink"/>
-          </w:rPr>
-          <w:t>dIn</w:t>
+          <w:t>LinkedIn</w:t>
         </w:r>
       </w:hyperlink>
     </w:p>
@@ -277,6 +318,7 @@
       <w:r>
         <w:rPr>
           <w:noProof/>
+          <w:color w:val="0070C0"/>
           <w:sz w:val="24"/>
           <w:szCs w:val="24"/>
           <w:u w:val="single"/>
@@ -517,19 +559,39 @@
         <w:rPr>
           <w:rFonts w:ascii="Calibri Light" w:hAnsi="Calibri Light"/>
         </w:rPr>
-        <w:t xml:space="preserve"> Nodejs,</w:t>
-      </w:r>
-      <w:r>
-        <w:rPr>
-          <w:rFonts w:ascii="Calibri Light" w:hAnsi="Calibri Light"/>
-        </w:rPr>
         <w:t xml:space="preserve"> </w:t>
       </w:r>
       <w:r>
         <w:rPr>
           <w:rFonts w:ascii="Calibri Light" w:hAnsi="Calibri Light"/>
         </w:rPr>
-        <w:t>Struts2, Spring MVC, Hibernate</w:t>
+        <w:t xml:space="preserve">Redux, </w:t>
+      </w:r>
+      <w:proofErr w:type="spellStart"/>
+      <w:r>
+        <w:rPr>
+          <w:rFonts w:ascii="Calibri Light" w:hAnsi="Calibri Light"/>
+        </w:rPr>
+        <w:t>Thunk</w:t>
+      </w:r>
+      <w:proofErr w:type="spellEnd"/>
+      <w:r>
+        <w:rPr>
+          <w:rFonts w:ascii="Calibri Light" w:hAnsi="Calibri Light"/>
+        </w:rPr>
+        <w:t xml:space="preserve">, </w:t>
+      </w:r>
+      <w:r>
+        <w:rPr>
+          <w:rFonts w:ascii="Calibri Light" w:hAnsi="Calibri Light"/>
+        </w:rPr>
+        <w:t>Nodejs,</w:t>
+      </w:r>
+      <w:r>
+        <w:rPr>
+          <w:rFonts w:ascii="Calibri Light" w:hAnsi="Calibri Light"/>
+        </w:rPr>
+        <w:t xml:space="preserve"> Express</w:t>
       </w:r>
       <w:r>
         <w:rPr>
@@ -553,7 +615,19 @@
         <w:rPr>
           <w:rFonts w:ascii="Calibri Light" w:hAnsi="Calibri Light"/>
         </w:rPr>
-        <w:t>REST, Apache, Glassfish, Tomcat</w:t>
+        <w:t xml:space="preserve">REST, Apache, Glassfish, Tomcat, </w:t>
+      </w:r>
+      <w:r>
+        <w:rPr>
+          <w:rFonts w:ascii="Calibri Light" w:hAnsi="Calibri Light"/>
+        </w:rPr>
+        <w:t>UI/UX</w:t>
+      </w:r>
+      <w:r>
+        <w:rPr>
+          <w:rFonts w:ascii="Calibri Light" w:hAnsi="Calibri Light"/>
+        </w:rPr>
+        <w:t xml:space="preserve"> design</w:t>
       </w:r>
       <w:r>
         <w:rPr>
@@ -565,13 +639,31 @@
         <w:rPr>
           <w:rFonts w:ascii="Calibri Light" w:hAnsi="Calibri Light"/>
         </w:rPr>
-        <w:t>UI/UX</w:t>
-      </w:r>
-      <w:r>
-        <w:rPr>
-          <w:rFonts w:ascii="Calibri Light" w:hAnsi="Calibri Light"/>
-        </w:rPr>
-        <w:t xml:space="preserve"> design</w:t>
+        <w:t>Photoshop,</w:t>
+      </w:r>
+      <w:r>
+        <w:rPr>
+          <w:rFonts w:ascii="Calibri Light" w:hAnsi="Calibri Light"/>
+        </w:rPr>
+        <w:t xml:space="preserve"> Adobe XD</w:t>
+      </w:r>
+      <w:r>
+        <w:rPr>
+          <w:rFonts w:ascii="Calibri Light" w:hAnsi="Calibri Light"/>
+        </w:rPr>
+        <w:t>,</w:t>
+      </w:r>
+      <w:r>
+        <w:rPr>
+          <w:rFonts w:ascii="Calibri Light" w:hAnsi="Calibri Light"/>
+        </w:rPr>
+        <w:t xml:space="preserve"> </w:t>
+      </w:r>
+      <w:r>
+        <w:rPr>
+          <w:rFonts w:ascii="Calibri Light" w:hAnsi="Calibri Light"/>
+        </w:rPr>
+        <w:t>Selenium</w:t>
       </w:r>
       <w:r>
         <w:rPr>
@@ -583,44 +675,16 @@
         <w:rPr>
           <w:rFonts w:ascii="Calibri Light" w:hAnsi="Calibri Light"/>
         </w:rPr>
-        <w:t>Photoshop,</w:t>
-      </w:r>
-      <w:r>
-        <w:rPr>
-          <w:rFonts w:ascii="Calibri Light" w:hAnsi="Calibri Light"/>
-        </w:rPr>
-        <w:t xml:space="preserve"> Adobe XD</w:t>
-      </w:r>
-      <w:r>
-        <w:rPr>
-          <w:rFonts w:ascii="Calibri Light" w:hAnsi="Calibri Light"/>
-        </w:rPr>
-        <w:t>,</w:t>
-      </w:r>
-      <w:r>
-        <w:rPr>
-          <w:rFonts w:ascii="Calibri Light" w:hAnsi="Calibri Light"/>
-        </w:rPr>
-        <w:t xml:space="preserve"> </w:t>
-      </w:r>
-      <w:r>
-        <w:rPr>
-          <w:rFonts w:ascii="Calibri Light" w:hAnsi="Calibri Light"/>
-        </w:rPr>
-        <w:t>Selenium</w:t>
-      </w:r>
-      <w:r>
-        <w:rPr>
-          <w:rFonts w:ascii="Calibri Light" w:hAnsi="Calibri Light"/>
-        </w:rPr>
-        <w:t xml:space="preserve">, </w:t>
-      </w:r>
-      <w:r>
-        <w:rPr>
-          <w:rFonts w:ascii="Calibri Light" w:hAnsi="Calibri Light"/>
-        </w:rPr>
-        <w:t>Axure, InVision</w:t>
-      </w:r>
+        <w:t xml:space="preserve">Axure, </w:t>
+      </w:r>
+      <w:proofErr w:type="spellStart"/>
+      <w:r>
+        <w:rPr>
+          <w:rFonts w:ascii="Calibri Light" w:hAnsi="Calibri Light"/>
+        </w:rPr>
+        <w:t>InVision</w:t>
+      </w:r>
+      <w:proofErr w:type="spellEnd"/>
       <w:r>
         <w:rPr>
           <w:rFonts w:ascii="Calibri Light" w:hAnsi="Calibri Light"/>
@@ -674,7 +738,7 @@
           <w:sz w:val="24"/>
           <w:szCs w:val="24"/>
         </w:rPr>
-        <w:t>tools</w:t>
+        <w:t>dev</w:t>
       </w:r>
       <w:r>
         <w:rPr>
@@ -721,19 +785,7 @@
         <w:rPr>
           <w:rFonts w:ascii="Calibri Light" w:hAnsi="Calibri Light"/>
         </w:rPr>
-        <w:t>C#,</w:t>
-      </w:r>
-      <w:r>
-        <w:rPr>
-          <w:rFonts w:ascii="Calibri Light" w:hAnsi="Calibri Light"/>
-        </w:rPr>
-        <w:t xml:space="preserve"> </w:t>
-      </w:r>
-      <w:r>
-        <w:rPr>
-          <w:rFonts w:ascii="Calibri Light" w:hAnsi="Calibri Light"/>
-        </w:rPr>
-        <w:t xml:space="preserve">Unity, </w:t>
+        <w:t xml:space="preserve">C#, Unity, </w:t>
       </w:r>
       <w:r>
         <w:rPr>
@@ -745,7 +797,7 @@
         <w:rPr>
           <w:rFonts w:ascii="Calibri Light" w:hAnsi="Calibri Light"/>
         </w:rPr>
-        <w:t>Studio</w:t>
+        <w:t>Development</w:t>
       </w:r>
       <w:r>
         <w:rPr>
@@ -861,13 +913,13 @@
         <w:rPr>
           <w:rFonts w:ascii="Calibri Light" w:hAnsi="Calibri Light"/>
         </w:rPr>
-        <w:t xml:space="preserve">Version control, </w:t>
-      </w:r>
-      <w:r>
-        <w:rPr>
-          <w:rFonts w:ascii="Calibri Light" w:hAnsi="Calibri Light"/>
-        </w:rPr>
-        <w:t>Software Security, Software Testing, Application Prototyping</w:t>
+        <w:t>Version control, Software Security, Software Testing, Application Prototyping</w:t>
+      </w:r>
+      <w:r>
+        <w:rPr>
+          <w:rFonts w:ascii="Calibri Light" w:hAnsi="Calibri Light"/>
+        </w:rPr>
+        <w:t>, UI/UX designing</w:t>
       </w:r>
     </w:p>
     <w:p>
@@ -875,29 +927,929 @@
         <w:spacing w:after="0" w:line="240" w:lineRule="auto"/>
         <w:rPr>
           <w:b/>
-          <w:color w:val="0070C0"/>
-          <w:sz w:val="26"/>
-          <w:szCs w:val="26"/>
-        </w:rPr>
-      </w:pPr>
-      <w:r>
-        <w:rPr>
-          <w:b/>
+          <w:bCs/>
           <w:color w:val="0070C0"/>
           <w:sz w:val="26"/>
           <w:szCs w:val="26"/>
           <w:u w:val="single"/>
         </w:rPr>
-        <w:t>#Work e</w:t>
-      </w:r>
-      <w:r>
-        <w:rPr>
-          <w:b/>
+      </w:pPr>
+      <w:r>
+        <w:rPr>
+          <w:b/>
+          <w:bCs/>
           <w:color w:val="0070C0"/>
           <w:sz w:val="26"/>
           <w:szCs w:val="26"/>
           <w:u w:val="single"/>
         </w:rPr>
+        <w:t>#</w:t>
+      </w:r>
+      <w:r>
+        <w:rPr>
+          <w:b/>
+          <w:bCs/>
+          <w:color w:val="0070C0"/>
+          <w:sz w:val="26"/>
+          <w:szCs w:val="26"/>
+          <w:u w:val="single"/>
+        </w:rPr>
+        <w:t>P</w:t>
+      </w:r>
+      <w:r>
+        <w:rPr>
+          <w:b/>
+          <w:bCs/>
+          <w:color w:val="0070C0"/>
+          <w:sz w:val="26"/>
+          <w:szCs w:val="26"/>
+          <w:u w:val="single"/>
+        </w:rPr>
+        <w:t>rojects:</w:t>
+      </w:r>
+    </w:p>
+    <w:p>
+      <w:pPr>
+        <w:pStyle w:val="ListParagraph"/>
+        <w:numPr>
+          <w:ilvl w:val="0"/>
+          <w:numId w:val="2"/>
+        </w:numPr>
+        <w:spacing w:after="0" w:line="240" w:lineRule="auto"/>
+      </w:pPr>
+      <w:r>
+        <w:t xml:space="preserve">Developed a </w:t>
+      </w:r>
+      <w:r>
+        <w:rPr>
+          <w:rFonts w:ascii="Calibri Light" w:hAnsi="Calibri Light" w:cs="Calibri Light"/>
+          <w:b/>
+          <w:bCs/>
+        </w:rPr>
+        <w:t>Java bug tracking system</w:t>
+      </w:r>
+      <w:r>
+        <w:t xml:space="preserve"> with 2 teammates. The program is built with </w:t>
+      </w:r>
+      <w:r>
+        <w:rPr>
+          <w:rFonts w:ascii="Calibri Light" w:hAnsi="Calibri Light" w:cs="Calibri Light"/>
+          <w:b/>
+          <w:bCs/>
+        </w:rPr>
+        <w:t>Swing library</w:t>
+      </w:r>
+      <w:r>
+        <w:t xml:space="preserve"> and contains </w:t>
+      </w:r>
+      <w:r>
+        <w:rPr>
+          <w:rFonts w:ascii="Calibri Light" w:hAnsi="Calibri Light" w:cs="Calibri Light"/>
+          <w:b/>
+          <w:bCs/>
+        </w:rPr>
+        <w:t>CRUD interactions with a JSON</w:t>
+      </w:r>
+      <w:r>
+        <w:t xml:space="preserve"> file that act as a temporary database.  </w:t>
+      </w:r>
+    </w:p>
+    <w:p>
+      <w:pPr>
+        <w:pStyle w:val="ListParagraph"/>
+        <w:spacing w:after="0" w:line="240" w:lineRule="auto"/>
+        <w:ind w:left="1080"/>
+        <w:rPr>
+          <w:rFonts w:ascii="Calibri Light" w:hAnsi="Calibri Light" w:cs="Calibri Light"/>
+          <w:color w:val="548DD4" w:themeColor="text2" w:themeTint="99"/>
+          <w:sz w:val="20"/>
+          <w:szCs w:val="20"/>
+        </w:rPr>
+      </w:pPr>
+      <w:hyperlink r:id="rId12" w:history="1">
+        <w:r>
+          <w:rPr>
+            <w:rStyle w:val="Hyperlink"/>
+            <w:rFonts w:ascii="Calibri Light" w:hAnsi="Calibri Light" w:cs="Calibri Light"/>
+            <w:color w:val="0070C0"/>
+            <w:sz w:val="20"/>
+            <w:szCs w:val="20"/>
+          </w:rPr>
+          <w:t xml:space="preserve">GitHub </w:t>
+        </w:r>
+        <w:r>
+          <w:rPr>
+            <w:rStyle w:val="Hyperlink"/>
+            <w:rFonts w:ascii="Calibri Light" w:hAnsi="Calibri Light" w:cs="Calibri Light"/>
+            <w:color w:val="0070C0"/>
+            <w:sz w:val="20"/>
+            <w:szCs w:val="20"/>
+          </w:rPr>
+          <w:t>l</w:t>
+        </w:r>
+        <w:r>
+          <w:rPr>
+            <w:rStyle w:val="Hyperlink"/>
+            <w:rFonts w:ascii="Calibri Light" w:hAnsi="Calibri Light" w:cs="Calibri Light"/>
+            <w:color w:val="0070C0"/>
+            <w:sz w:val="20"/>
+            <w:szCs w:val="20"/>
+          </w:rPr>
+          <w:t>ink</w:t>
+        </w:r>
+      </w:hyperlink>
+    </w:p>
+    <w:p>
+      <w:pPr>
+        <w:pStyle w:val="ListParagraph"/>
+        <w:numPr>
+          <w:ilvl w:val="0"/>
+          <w:numId w:val="2"/>
+        </w:numPr>
+        <w:spacing w:after="0" w:line="240" w:lineRule="auto"/>
+      </w:pPr>
+      <w:r>
+        <w:t>Translat</w:t>
+      </w:r>
+      <w:r>
+        <w:t>ed</w:t>
+      </w:r>
+      <w:r>
+        <w:t xml:space="preserve"> </w:t>
+      </w:r>
+      <w:r>
+        <w:t xml:space="preserve">a </w:t>
+      </w:r>
+      <w:r>
+        <w:t>data set for a machine learning model, using self-made program to extract then remap keywords</w:t>
+      </w:r>
+      <w:r>
+        <w:t>,</w:t>
+      </w:r>
+      <w:r>
+        <w:t xml:space="preserve"> and Google translation API to increase proficiency by </w:t>
+      </w:r>
+      <w:r>
+        <w:rPr>
+          <w:rFonts w:ascii="Calibri Light" w:hAnsi="Calibri Light" w:cs="Calibri Light"/>
+          <w:b/>
+          <w:bCs/>
+        </w:rPr>
+        <w:t>up to 400%</w:t>
+      </w:r>
+      <w:r>
+        <w:t xml:space="preserve"> </w:t>
+      </w:r>
+    </w:p>
+    <w:p>
+      <w:pPr>
+        <w:pStyle w:val="ListParagraph"/>
+        <w:spacing w:after="0" w:line="240" w:lineRule="auto"/>
+        <w:ind w:left="1080"/>
+        <w:rPr>
+          <w:rFonts w:ascii="Calibri Light" w:hAnsi="Calibri Light"/>
+          <w:color w:val="0070C0"/>
+          <w:sz w:val="20"/>
+          <w:szCs w:val="20"/>
+        </w:rPr>
+      </w:pPr>
+      <w:hyperlink r:id="rId13" w:history="1">
+        <w:r>
+          <w:rPr>
+            <w:rStyle w:val="Hyperlink"/>
+            <w:rFonts w:ascii="Calibri Light" w:hAnsi="Calibri Light"/>
+            <w:color w:val="0070C0"/>
+            <w:sz w:val="20"/>
+            <w:szCs w:val="20"/>
+          </w:rPr>
+          <w:t>GitHub link</w:t>
+        </w:r>
+      </w:hyperlink>
+    </w:p>
+    <w:p>
+      <w:pPr>
+        <w:pStyle w:val="ListParagraph"/>
+        <w:numPr>
+          <w:ilvl w:val="0"/>
+          <w:numId w:val="2"/>
+        </w:numPr>
+        <w:spacing w:after="0" w:line="240" w:lineRule="auto"/>
+      </w:pPr>
+      <w:r>
+        <w:t xml:space="preserve">Built a Unity gesture control game with a team using </w:t>
+      </w:r>
+      <w:r>
+        <w:rPr>
+          <w:rFonts w:ascii="Calibri Light" w:hAnsi="Calibri Light" w:cs="Calibri Light"/>
+          <w:b/>
+          <w:bCs/>
+        </w:rPr>
+        <w:t>agile development</w:t>
+      </w:r>
+      <w:r>
+        <w:t xml:space="preserve"> for Capstone course</w:t>
+      </w:r>
+    </w:p>
+    <w:p>
+      <w:pPr>
+        <w:pStyle w:val="ListParagraph"/>
+        <w:spacing w:after="0" w:line="240" w:lineRule="auto"/>
+        <w:ind w:left="1080"/>
+        <w:rPr>
+          <w:rFonts w:ascii="Calibri Light" w:hAnsi="Calibri Light"/>
+          <w:color w:val="0070C0"/>
+          <w:sz w:val="20"/>
+          <w:szCs w:val="20"/>
+        </w:rPr>
+      </w:pPr>
+      <w:hyperlink r:id="rId14" w:history="1">
+        <w:r>
+          <w:rPr>
+            <w:rStyle w:val="Hyperlink"/>
+            <w:rFonts w:ascii="Calibri Light" w:hAnsi="Calibri Light"/>
+            <w:color w:val="0070C0"/>
+            <w:sz w:val="20"/>
+            <w:szCs w:val="20"/>
+          </w:rPr>
+          <w:t>GitHub link</w:t>
+        </w:r>
+      </w:hyperlink>
+    </w:p>
+    <w:p>
+      <w:pPr>
+        <w:pStyle w:val="ListParagraph"/>
+        <w:numPr>
+          <w:ilvl w:val="0"/>
+          <w:numId w:val="2"/>
+        </w:numPr>
+        <w:spacing w:before="240" w:line="240" w:lineRule="auto"/>
+      </w:pPr>
+      <w:r>
+        <w:t>Deployed a productivity app with server using</w:t>
+      </w:r>
+      <w:r>
+        <w:rPr>
+          <w:rFonts w:ascii="Calibri Light" w:hAnsi="Calibri Light" w:cs="Calibri Light"/>
+        </w:rPr>
+        <w:t xml:space="preserve"> </w:t>
+      </w:r>
+      <w:r>
+        <w:rPr>
+          <w:rFonts w:ascii="Calibri Light" w:hAnsi="Calibri Light" w:cs="Calibri Light"/>
+          <w:b/>
+          <w:bCs/>
+        </w:rPr>
+        <w:t>a React Ecosystem</w:t>
+      </w:r>
+      <w:r>
+        <w:rPr>
+          <w:b/>
+          <w:bCs/>
+        </w:rPr>
+        <w:t>.</w:t>
+      </w:r>
+    </w:p>
+    <w:p>
+      <w:pPr>
+        <w:pStyle w:val="ListParagraph"/>
+        <w:spacing w:before="240" w:line="240" w:lineRule="auto"/>
+        <w:ind w:left="1080"/>
+        <w:rPr>
+          <w:rFonts w:ascii="Calibri Light" w:hAnsi="Calibri Light" w:cs="Calibri Light"/>
+          <w:sz w:val="20"/>
+          <w:szCs w:val="20"/>
+        </w:rPr>
+      </w:pPr>
+      <w:hyperlink r:id="rId15" w:history="1">
+        <w:r>
+          <w:rPr>
+            <w:rStyle w:val="Hyperlink"/>
+            <w:rFonts w:ascii="Calibri Light" w:hAnsi="Calibri Light" w:cs="Calibri Light"/>
+            <w:color w:val="0070C0"/>
+            <w:sz w:val="20"/>
+            <w:szCs w:val="20"/>
+          </w:rPr>
+          <w:t>GitHub link</w:t>
+        </w:r>
+      </w:hyperlink>
+      <w:r>
+        <w:rPr>
+          <w:rFonts w:ascii="Calibri Light" w:hAnsi="Calibri Light" w:cs="Calibri Light"/>
+          <w:color w:val="0070C0"/>
+          <w:sz w:val="20"/>
+          <w:szCs w:val="20"/>
+        </w:rPr>
+        <w:t xml:space="preserve"> </w:t>
+      </w:r>
+      <w:r>
+        <w:rPr>
+          <w:rFonts w:ascii="Calibri Light" w:hAnsi="Calibri Light" w:cs="Calibri Light"/>
+          <w:sz w:val="20"/>
+          <w:szCs w:val="20"/>
+        </w:rPr>
+        <w:t xml:space="preserve">   </w:t>
+      </w:r>
+      <w:r>
+        <w:rPr>
+          <w:rFonts w:ascii="Calibri Light" w:hAnsi="Calibri Light" w:cs="Calibri Light"/>
+          <w:sz w:val="20"/>
+          <w:szCs w:val="20"/>
+        </w:rPr>
+        <w:t xml:space="preserve"> </w:t>
+      </w:r>
+      <w:r>
+        <w:rPr>
+          <w:rFonts w:ascii="Calibri Light" w:hAnsi="Calibri Light" w:cs="Calibri Light"/>
+          <w:sz w:val="20"/>
+          <w:szCs w:val="20"/>
+        </w:rPr>
+        <w:t xml:space="preserve">||  </w:t>
+      </w:r>
+      <w:r>
+        <w:rPr>
+          <w:rFonts w:ascii="Calibri Light" w:hAnsi="Calibri Light" w:cs="Calibri Light"/>
+          <w:color w:val="0070C0"/>
+          <w:sz w:val="20"/>
+          <w:szCs w:val="20"/>
+        </w:rPr>
+        <w:t xml:space="preserve">   </w:t>
+      </w:r>
+      <w:hyperlink r:id="rId16" w:history="1">
+        <w:r>
+          <w:rPr>
+            <w:rStyle w:val="Hyperlink"/>
+            <w:rFonts w:ascii="Calibri Light" w:hAnsi="Calibri Light" w:cs="Calibri Light"/>
+            <w:color w:val="0070C0"/>
+            <w:sz w:val="20"/>
+            <w:szCs w:val="20"/>
+          </w:rPr>
+          <w:t>Website link</w:t>
+        </w:r>
+      </w:hyperlink>
+      <w:r>
+        <w:rPr>
+          <w:rFonts w:ascii="Calibri Light" w:hAnsi="Calibri Light" w:cs="Calibri Light"/>
+          <w:sz w:val="20"/>
+          <w:szCs w:val="20"/>
+        </w:rPr>
+        <w:t xml:space="preserve"> </w:t>
+      </w:r>
+    </w:p>
+    <w:p>
+      <w:pPr>
+        <w:pStyle w:val="ListParagraph"/>
+        <w:numPr>
+          <w:ilvl w:val="0"/>
+          <w:numId w:val="2"/>
+        </w:numPr>
+        <w:spacing w:before="240" w:line="240" w:lineRule="auto"/>
+      </w:pPr>
+      <w:r>
+        <w:t xml:space="preserve">Created a Covid-19 tracker app with </w:t>
+      </w:r>
+      <w:r>
+        <w:rPr>
+          <w:rFonts w:ascii="Calibri Light" w:hAnsi="Calibri Light" w:cs="Calibri Light"/>
+          <w:b/>
+          <w:bCs/>
+        </w:rPr>
+        <w:t xml:space="preserve">React, Covid-19 API, Material UI and </w:t>
+      </w:r>
+      <w:proofErr w:type="spellStart"/>
+      <w:r>
+        <w:rPr>
+          <w:rFonts w:ascii="Calibri Light" w:hAnsi="Calibri Light" w:cs="Calibri Light"/>
+          <w:b/>
+          <w:bCs/>
+        </w:rPr>
+        <w:t>Chartjs</w:t>
+      </w:r>
+      <w:proofErr w:type="spellEnd"/>
+      <w:r>
+        <w:rPr>
+          <w:rFonts w:ascii="Calibri Light" w:hAnsi="Calibri Light" w:cs="Calibri Light"/>
+          <w:b/>
+          <w:bCs/>
+        </w:rPr>
+        <w:t xml:space="preserve">. </w:t>
+      </w:r>
+    </w:p>
+    <w:p>
+      <w:pPr>
+        <w:pStyle w:val="ListParagraph"/>
+        <w:spacing w:before="240" w:line="240" w:lineRule="auto"/>
+        <w:ind w:left="1080"/>
+        <w:rPr>
+          <w:rFonts w:ascii="Calibri Light" w:hAnsi="Calibri Light" w:cs="Calibri Light"/>
+          <w:sz w:val="20"/>
+          <w:szCs w:val="20"/>
+        </w:rPr>
+      </w:pPr>
+      <w:hyperlink r:id="rId17" w:history="1">
+        <w:r>
+          <w:rPr>
+            <w:rStyle w:val="Hyperlink"/>
+            <w:rFonts w:ascii="Calibri Light" w:hAnsi="Calibri Light" w:cs="Calibri Light"/>
+            <w:color w:val="0070C0"/>
+            <w:sz w:val="20"/>
+            <w:szCs w:val="20"/>
+          </w:rPr>
+          <w:t>GitHub link</w:t>
+        </w:r>
+      </w:hyperlink>
+      <w:r>
+        <w:rPr>
+          <w:rFonts w:ascii="Calibri Light" w:hAnsi="Calibri Light" w:cs="Calibri Light"/>
+          <w:color w:val="0070C0"/>
+          <w:sz w:val="20"/>
+          <w:szCs w:val="20"/>
+        </w:rPr>
+        <w:t xml:space="preserve"> </w:t>
+      </w:r>
+      <w:r>
+        <w:rPr>
+          <w:rFonts w:ascii="Calibri Light" w:hAnsi="Calibri Light" w:cs="Calibri Light"/>
+          <w:sz w:val="20"/>
+          <w:szCs w:val="20"/>
+        </w:rPr>
+        <w:t xml:space="preserve">   </w:t>
+      </w:r>
+      <w:r>
+        <w:rPr>
+          <w:rFonts w:ascii="Calibri Light" w:hAnsi="Calibri Light" w:cs="Calibri Light"/>
+          <w:sz w:val="20"/>
+          <w:szCs w:val="20"/>
+        </w:rPr>
+        <w:t xml:space="preserve"> </w:t>
+      </w:r>
+      <w:r>
+        <w:rPr>
+          <w:rFonts w:ascii="Calibri Light" w:hAnsi="Calibri Light" w:cs="Calibri Light"/>
+          <w:sz w:val="20"/>
+          <w:szCs w:val="20"/>
+        </w:rPr>
+        <w:t xml:space="preserve">||   </w:t>
+      </w:r>
+      <w:r>
+        <w:rPr>
+          <w:rFonts w:ascii="Calibri Light" w:hAnsi="Calibri Light" w:cs="Calibri Light"/>
+          <w:color w:val="0070C0"/>
+          <w:sz w:val="20"/>
+          <w:szCs w:val="20"/>
+        </w:rPr>
+        <w:t xml:space="preserve">  </w:t>
+      </w:r>
+      <w:hyperlink r:id="rId18" w:history="1">
+        <w:r>
+          <w:rPr>
+            <w:rStyle w:val="Hyperlink"/>
+            <w:rFonts w:ascii="Calibri Light" w:hAnsi="Calibri Light" w:cs="Calibri Light"/>
+            <w:color w:val="0070C0"/>
+            <w:sz w:val="20"/>
+            <w:szCs w:val="20"/>
+          </w:rPr>
+          <w:t>Website link</w:t>
+        </w:r>
+      </w:hyperlink>
+      <w:r>
+        <w:rPr>
+          <w:rFonts w:ascii="Calibri Light" w:hAnsi="Calibri Light" w:cs="Calibri Light"/>
+          <w:sz w:val="20"/>
+          <w:szCs w:val="20"/>
+        </w:rPr>
+        <w:t xml:space="preserve"> </w:t>
+      </w:r>
+    </w:p>
+    <w:p>
+      <w:pPr>
+        <w:pStyle w:val="ListParagraph"/>
+        <w:numPr>
+          <w:ilvl w:val="0"/>
+          <w:numId w:val="2"/>
+        </w:numPr>
+        <w:spacing w:before="240" w:line="240" w:lineRule="auto"/>
+      </w:pPr>
+      <w:r>
+        <w:t xml:space="preserve">Programmed a real time chat box application with </w:t>
+      </w:r>
+      <w:r>
+        <w:rPr>
+          <w:rFonts w:ascii="Calibri Light" w:hAnsi="Calibri Light" w:cs="Calibri Light"/>
+          <w:b/>
+          <w:bCs/>
+        </w:rPr>
+        <w:t>React, React-router, Socket.io, Nodejs and Express.</w:t>
+      </w:r>
+    </w:p>
+    <w:p>
+      <w:pPr>
+        <w:pStyle w:val="ListParagraph"/>
+        <w:spacing w:before="240" w:line="240" w:lineRule="auto"/>
+        <w:ind w:left="1080"/>
+        <w:rPr>
+          <w:rFonts w:ascii="Calibri Light" w:hAnsi="Calibri Light" w:cs="Calibri Light"/>
+          <w:sz w:val="20"/>
+          <w:szCs w:val="20"/>
+        </w:rPr>
+      </w:pPr>
+      <w:hyperlink r:id="rId19" w:history="1">
+        <w:r>
+          <w:rPr>
+            <w:rStyle w:val="Hyperlink"/>
+            <w:rFonts w:ascii="Calibri Light" w:hAnsi="Calibri Light" w:cs="Calibri Light"/>
+            <w:color w:val="0070C0"/>
+            <w:sz w:val="20"/>
+            <w:szCs w:val="20"/>
+          </w:rPr>
+          <w:t>GitHub link</w:t>
+        </w:r>
+      </w:hyperlink>
+      <w:r>
+        <w:rPr>
+          <w:rFonts w:ascii="Calibri Light" w:hAnsi="Calibri Light" w:cs="Calibri Light"/>
+          <w:color w:val="0070C0"/>
+          <w:sz w:val="20"/>
+          <w:szCs w:val="20"/>
+        </w:rPr>
+        <w:t xml:space="preserve"> </w:t>
+      </w:r>
+      <w:r>
+        <w:rPr>
+          <w:rFonts w:ascii="Calibri Light" w:hAnsi="Calibri Light" w:cs="Calibri Light"/>
+          <w:sz w:val="20"/>
+          <w:szCs w:val="20"/>
+        </w:rPr>
+        <w:t xml:space="preserve">   </w:t>
+      </w:r>
+      <w:r>
+        <w:rPr>
+          <w:rFonts w:ascii="Calibri Light" w:hAnsi="Calibri Light" w:cs="Calibri Light"/>
+          <w:sz w:val="20"/>
+          <w:szCs w:val="20"/>
+        </w:rPr>
+        <w:t xml:space="preserve"> </w:t>
+      </w:r>
+      <w:r>
+        <w:rPr>
+          <w:rFonts w:ascii="Calibri Light" w:hAnsi="Calibri Light" w:cs="Calibri Light"/>
+          <w:sz w:val="20"/>
+          <w:szCs w:val="20"/>
+        </w:rPr>
+        <w:t>||</w:t>
+      </w:r>
+      <w:r>
+        <w:rPr>
+          <w:rFonts w:ascii="Calibri Light" w:hAnsi="Calibri Light" w:cs="Calibri Light"/>
+          <w:color w:val="0070C0"/>
+          <w:sz w:val="20"/>
+          <w:szCs w:val="20"/>
+        </w:rPr>
+        <w:t xml:space="preserve">     </w:t>
+      </w:r>
+      <w:hyperlink r:id="rId20" w:history="1">
+        <w:r>
+          <w:rPr>
+            <w:rStyle w:val="Hyperlink"/>
+            <w:rFonts w:ascii="Calibri Light" w:hAnsi="Calibri Light" w:cs="Calibri Light"/>
+            <w:color w:val="0070C0"/>
+            <w:sz w:val="20"/>
+            <w:szCs w:val="20"/>
+          </w:rPr>
+          <w:t>Website link</w:t>
+        </w:r>
+      </w:hyperlink>
+      <w:r>
+        <w:rPr>
+          <w:rFonts w:ascii="Calibri Light" w:hAnsi="Calibri Light" w:cs="Calibri Light"/>
+          <w:sz w:val="20"/>
+          <w:szCs w:val="20"/>
+        </w:rPr>
+        <w:t xml:space="preserve"> </w:t>
+      </w:r>
+    </w:p>
+    <w:p>
+      <w:pPr>
+        <w:pStyle w:val="ListParagraph"/>
+        <w:numPr>
+          <w:ilvl w:val="0"/>
+          <w:numId w:val="2"/>
+        </w:numPr>
+        <w:spacing w:before="240" w:line="240" w:lineRule="auto"/>
+      </w:pPr>
+      <w:r>
+        <w:t xml:space="preserve">Created a portfolio with </w:t>
+      </w:r>
+      <w:r>
+        <w:rPr>
+          <w:rFonts w:ascii="Calibri Light" w:hAnsi="Calibri Light" w:cs="Calibri Light"/>
+          <w:b/>
+          <w:bCs/>
+        </w:rPr>
+        <w:t>React.</w:t>
+      </w:r>
+      <w:r>
+        <w:t xml:space="preserve"> Made in a template format so that user only need minimum knowledge of the code to change personal information, images, and color scheme.</w:t>
+      </w:r>
+    </w:p>
+    <w:p>
+      <w:pPr>
+        <w:pStyle w:val="ListParagraph"/>
+        <w:spacing w:before="240" w:line="240" w:lineRule="auto"/>
+        <w:ind w:left="1080"/>
+        <w:rPr>
+          <w:rStyle w:val="Hyperlink"/>
+          <w:rFonts w:ascii="Calibri Light" w:hAnsi="Calibri Light" w:cs="Calibri Light"/>
+          <w:color w:val="0070C0"/>
+          <w:sz w:val="20"/>
+          <w:szCs w:val="20"/>
+        </w:rPr>
+      </w:pPr>
+      <w:hyperlink r:id="rId21" w:history="1"/>
+      <w:hyperlink r:id="rId22" w:history="1">
+        <w:r>
+          <w:rPr>
+            <w:rStyle w:val="Hyperlink"/>
+            <w:rFonts w:ascii="Calibri Light" w:hAnsi="Calibri Light" w:cs="Calibri Light"/>
+            <w:color w:val="0070C0"/>
+            <w:sz w:val="20"/>
+            <w:szCs w:val="20"/>
+          </w:rPr>
+          <w:t>GitHub link</w:t>
+        </w:r>
+      </w:hyperlink>
+      <w:r>
+        <w:rPr>
+          <w:rFonts w:ascii="Calibri Light" w:hAnsi="Calibri Light" w:cs="Calibri Light"/>
+          <w:color w:val="0070C0"/>
+          <w:sz w:val="20"/>
+          <w:szCs w:val="20"/>
+        </w:rPr>
+        <w:t xml:space="preserve">  </w:t>
+      </w:r>
+      <w:r>
+        <w:rPr>
+          <w:rFonts w:ascii="Calibri Light" w:hAnsi="Calibri Light" w:cs="Calibri Light"/>
+          <w:sz w:val="20"/>
+          <w:szCs w:val="20"/>
+        </w:rPr>
+        <w:t xml:space="preserve">  </w:t>
+      </w:r>
+      <w:r>
+        <w:rPr>
+          <w:rFonts w:ascii="Calibri Light" w:hAnsi="Calibri Light" w:cs="Calibri Light"/>
+          <w:sz w:val="20"/>
+          <w:szCs w:val="20"/>
+        </w:rPr>
+        <w:t xml:space="preserve"> </w:t>
+      </w:r>
+      <w:r>
+        <w:rPr>
+          <w:rFonts w:ascii="Calibri Light" w:hAnsi="Calibri Light" w:cs="Calibri Light"/>
+          <w:sz w:val="20"/>
+          <w:szCs w:val="20"/>
+        </w:rPr>
+        <w:t xml:space="preserve">||   </w:t>
+      </w:r>
+      <w:r>
+        <w:rPr>
+          <w:rFonts w:ascii="Calibri Light" w:hAnsi="Calibri Light" w:cs="Calibri Light"/>
+          <w:color w:val="0070C0"/>
+          <w:sz w:val="20"/>
+          <w:szCs w:val="20"/>
+        </w:rPr>
+        <w:t xml:space="preserve">  </w:t>
+      </w:r>
+      <w:hyperlink r:id="rId23" w:history="1">
+        <w:r>
+          <w:rPr>
+            <w:rStyle w:val="Hyperlink"/>
+            <w:rFonts w:ascii="Calibri Light" w:hAnsi="Calibri Light" w:cs="Calibri Light"/>
+            <w:color w:val="0070C0"/>
+            <w:sz w:val="20"/>
+            <w:szCs w:val="20"/>
+          </w:rPr>
+          <w:t>Website link</w:t>
+        </w:r>
+      </w:hyperlink>
+    </w:p>
+    <w:p>
+      <w:pPr>
+        <w:pStyle w:val="ListParagraph"/>
+        <w:numPr>
+          <w:ilvl w:val="0"/>
+          <w:numId w:val="2"/>
+        </w:numPr>
+        <w:spacing w:before="240" w:line="240" w:lineRule="auto"/>
+      </w:pPr>
+      <w:r>
+        <w:t xml:space="preserve">Made a social media site with vanilla </w:t>
+      </w:r>
+      <w:r>
+        <w:rPr>
+          <w:rFonts w:ascii="Calibri Light" w:hAnsi="Calibri Light" w:cs="Calibri Light"/>
+          <w:b/>
+          <w:bCs/>
+        </w:rPr>
+        <w:t>JS, HTML and CSS</w:t>
+      </w:r>
+      <w:r>
+        <w:rPr>
+          <w:b/>
+          <w:bCs/>
+        </w:rPr>
+        <w:t>.</w:t>
+      </w:r>
+      <w:r>
+        <w:t xml:space="preserve"> Created own</w:t>
+      </w:r>
+      <w:r>
+        <w:rPr>
+          <w:rFonts w:ascii="Calibri Light" w:hAnsi="Calibri Light" w:cs="Calibri Light"/>
+        </w:rPr>
+        <w:t xml:space="preserve"> </w:t>
+      </w:r>
+      <w:r>
+        <w:rPr>
+          <w:rFonts w:ascii="Calibri Light" w:hAnsi="Calibri Light" w:cs="Calibri Light"/>
+          <w:b/>
+          <w:bCs/>
+        </w:rPr>
+        <w:t>JSP API</w:t>
+      </w:r>
+      <w:r>
+        <w:rPr>
+          <w:rFonts w:ascii="Calibri Light" w:hAnsi="Calibri Light" w:cs="Calibri Light"/>
+          <w:b/>
+          <w:bCs/>
+        </w:rPr>
+        <w:t>s</w:t>
+      </w:r>
+      <w:r>
+        <w:t xml:space="preserve"> for </w:t>
+      </w:r>
+      <w:r>
+        <w:rPr>
+          <w:rFonts w:ascii="Calibri Light" w:hAnsi="Calibri Light" w:cs="Calibri Light"/>
+          <w:b/>
+          <w:bCs/>
+        </w:rPr>
+        <w:t>CRUD</w:t>
+      </w:r>
+      <w:r>
+        <w:t xml:space="preserve"> and </w:t>
+      </w:r>
+      <w:r>
+        <w:rPr>
+          <w:rFonts w:ascii="Calibri Light" w:hAnsi="Calibri Light" w:cs="Calibri Light"/>
+          <w:b/>
+          <w:bCs/>
+        </w:rPr>
+        <w:t>authentication</w:t>
+      </w:r>
+      <w:r>
+        <w:t xml:space="preserve"> functionalities. Managed the backend with </w:t>
+      </w:r>
+      <w:r>
+        <w:rPr>
+          <w:rFonts w:ascii="Calibri Light" w:hAnsi="Calibri Light" w:cs="Calibri Light"/>
+          <w:b/>
+          <w:bCs/>
+        </w:rPr>
+        <w:t>Java and MySQL</w:t>
+      </w:r>
+      <w:r>
+        <w:t>.</w:t>
+      </w:r>
+    </w:p>
+    <w:p>
+      <w:pPr>
+        <w:pStyle w:val="ListParagraph"/>
+        <w:spacing w:before="240" w:line="240" w:lineRule="auto"/>
+        <w:ind w:left="1080"/>
+        <w:rPr>
+          <w:rFonts w:ascii="Calibri Light" w:hAnsi="Calibri Light" w:cs="Calibri Light"/>
+          <w:color w:val="0070C0"/>
+          <w:sz w:val="20"/>
+          <w:szCs w:val="20"/>
+        </w:rPr>
+      </w:pPr>
+      <w:hyperlink r:id="rId24" w:history="1">
+        <w:r>
+          <w:rPr>
+            <w:rStyle w:val="Hyperlink"/>
+            <w:rFonts w:ascii="Calibri Light" w:hAnsi="Calibri Light" w:cs="Calibri Light"/>
+            <w:color w:val="0070C0"/>
+            <w:sz w:val="20"/>
+            <w:szCs w:val="20"/>
+          </w:rPr>
+          <w:t>GitHub link</w:t>
+        </w:r>
+      </w:hyperlink>
+      <w:r>
+        <w:rPr>
+          <w:rFonts w:ascii="Calibri Light" w:hAnsi="Calibri Light" w:cs="Calibri Light"/>
+          <w:color w:val="0070C0"/>
+          <w:sz w:val="20"/>
+          <w:szCs w:val="20"/>
+        </w:rPr>
+        <w:t xml:space="preserve">   </w:t>
+      </w:r>
+      <w:r>
+        <w:rPr>
+          <w:rFonts w:ascii="Calibri Light" w:hAnsi="Calibri Light" w:cs="Calibri Light"/>
+          <w:color w:val="0070C0"/>
+          <w:sz w:val="20"/>
+          <w:szCs w:val="20"/>
+        </w:rPr>
+        <w:t xml:space="preserve">  </w:t>
+      </w:r>
+      <w:r>
+        <w:rPr>
+          <w:rFonts w:ascii="Calibri Light" w:hAnsi="Calibri Light" w:cs="Calibri Light"/>
+          <w:color w:val="000000" w:themeColor="text1"/>
+          <w:sz w:val="20"/>
+          <w:szCs w:val="20"/>
+        </w:rPr>
+        <w:t>||</w:t>
+      </w:r>
+      <w:r>
+        <w:rPr>
+          <w:rFonts w:ascii="Calibri Light" w:hAnsi="Calibri Light" w:cs="Calibri Light"/>
+          <w:color w:val="0070C0"/>
+          <w:sz w:val="20"/>
+          <w:szCs w:val="20"/>
+        </w:rPr>
+        <w:t xml:space="preserve">   </w:t>
+      </w:r>
+      <w:r>
+        <w:rPr>
+          <w:rFonts w:ascii="Calibri Light" w:hAnsi="Calibri Light" w:cs="Calibri Light"/>
+          <w:color w:val="0070C0"/>
+          <w:sz w:val="20"/>
+          <w:szCs w:val="20"/>
+        </w:rPr>
+        <w:t xml:space="preserve"> </w:t>
+      </w:r>
+      <w:r>
+        <w:rPr>
+          <w:rFonts w:ascii="Calibri Light" w:hAnsi="Calibri Light" w:cs="Calibri Light"/>
+          <w:color w:val="0070C0"/>
+          <w:sz w:val="20"/>
+          <w:szCs w:val="20"/>
+        </w:rPr>
+        <w:t xml:space="preserve"> </w:t>
+      </w:r>
+      <w:hyperlink r:id="rId25" w:anchor="/home" w:history="1">
+        <w:r>
+          <w:rPr>
+            <w:rStyle w:val="Hyperlink"/>
+            <w:rFonts w:ascii="Calibri Light" w:hAnsi="Calibri Light" w:cs="Calibri Light"/>
+            <w:color w:val="0070C0"/>
+            <w:sz w:val="20"/>
+            <w:szCs w:val="20"/>
+          </w:rPr>
+          <w:t>Website link</w:t>
+        </w:r>
+      </w:hyperlink>
+    </w:p>
+    <w:p>
+      <w:pPr>
+        <w:spacing w:after="0" w:line="240" w:lineRule="auto"/>
+        <w:rPr>
+          <w:b/>
+          <w:color w:val="0070C0"/>
+          <w:sz w:val="26"/>
+          <w:szCs w:val="26"/>
+        </w:rPr>
+      </w:pPr>
+      <w:r>
+        <w:rPr>
+          <w:b/>
+          <w:color w:val="0070C0"/>
+          <w:sz w:val="26"/>
+          <w:szCs w:val="26"/>
+          <w:u w:val="single"/>
+        </w:rPr>
+        <w:t>#</w:t>
+      </w:r>
+      <w:r>
+        <w:rPr>
+          <w:b/>
+          <w:color w:val="0070C0"/>
+          <w:sz w:val="26"/>
+          <w:szCs w:val="26"/>
+          <w:u w:val="single"/>
+        </w:rPr>
+        <w:t>E</w:t>
+      </w:r>
+      <w:r>
+        <w:rPr>
+          <w:b/>
+          <w:color w:val="0070C0"/>
+          <w:sz w:val="26"/>
+          <w:szCs w:val="26"/>
+          <w:u w:val="single"/>
+        </w:rPr>
         <w:t>xperience</w:t>
       </w:r>
       <w:r>
@@ -981,7 +1933,27 @@
           <w:sz w:val="24"/>
           <w:szCs w:val="24"/>
         </w:rPr>
-        <w:t>Vr and 3D lab employee</w:t>
+        <w:t>V</w:t>
+      </w:r>
+      <w:r>
+        <w:rPr>
+          <w:b/>
+          <w:i/>
+          <w:color w:val="17365D" w:themeColor="text2" w:themeShade="BF"/>
+          <w:sz w:val="24"/>
+          <w:szCs w:val="24"/>
+        </w:rPr>
+        <w:t>R</w:t>
+      </w:r>
+      <w:r>
+        <w:rPr>
+          <w:b/>
+          <w:i/>
+          <w:color w:val="17365D" w:themeColor="text2" w:themeShade="BF"/>
+          <w:sz w:val="24"/>
+          <w:szCs w:val="24"/>
+        </w:rPr>
+        <w:t xml:space="preserve"> and 3D lab employee</w:t>
       </w:r>
     </w:p>
     <w:p>
@@ -997,14 +1969,7 @@
           <w:bCs/>
           <w:color w:val="17365D" w:themeColor="text2" w:themeShade="BF"/>
         </w:rPr>
-        <w:t>Temple University</w:t>
-      </w:r>
-      <w:r>
-        <w:rPr>
-          <w:bCs/>
-          <w:color w:val="17365D" w:themeColor="text2" w:themeShade="BF"/>
-        </w:rPr>
-        <w:t xml:space="preserve">  </w:t>
+        <w:t xml:space="preserve">Temple University  </w:t>
       </w:r>
       <w:r>
         <w:rPr>
@@ -1113,13 +2078,7 @@
         <w:rPr>
           <w:rFonts w:ascii="Calibri Light" w:hAnsi="Calibri Light"/>
         </w:rPr>
-        <w:t>program</w:t>
-      </w:r>
-      <w:r>
-        <w:rPr>
-          <w:rFonts w:ascii="Calibri Light" w:hAnsi="Calibri Light"/>
-        </w:rPr>
-        <w:t>s</w:t>
+        <w:t>a health program</w:t>
       </w:r>
       <w:r>
         <w:rPr>
@@ -1184,9 +2143,6 @@
       </w:r>
       <w:r>
         <w:tab/>
-      </w:r>
-      <w:r>
-        <w:tab/>
         <w:t xml:space="preserve">     </w:t>
       </w:r>
       <w:r>
@@ -1227,14 +2183,34 @@
           <w:sz w:val="24"/>
           <w:szCs w:val="24"/>
         </w:rPr>
-        <w:t>Android and Design intern</w:t>
-      </w:r>
-      <w:r>
-        <w:rPr>
-          <w:b/>
+        <w:t xml:space="preserve">Android and </w:t>
+      </w:r>
+      <w:r>
+        <w:rPr>
+          <w:b/>
+          <w:i/>
+          <w:color w:val="17365D" w:themeColor="text2" w:themeShade="BF"/>
           <w:sz w:val="24"/>
           <w:szCs w:val="24"/>
         </w:rPr>
+        <w:t>UI/UX</w:t>
+      </w:r>
+      <w:r>
+        <w:rPr>
+          <w:b/>
+          <w:i/>
+          <w:color w:val="17365D" w:themeColor="text2" w:themeShade="BF"/>
+          <w:sz w:val="24"/>
+          <w:szCs w:val="24"/>
+        </w:rPr>
+        <w:t xml:space="preserve"> intern</w:t>
+      </w:r>
+      <w:r>
+        <w:rPr>
+          <w:b/>
+          <w:sz w:val="24"/>
+          <w:szCs w:val="24"/>
+        </w:rPr>
         <w:tab/>
       </w:r>
     </w:p>
@@ -1251,32 +2227,13 @@
           <w:bCs/>
           <w:color w:val="17365D" w:themeColor="text2" w:themeShade="BF"/>
         </w:rPr>
-        <w:t>FPT Play</w:t>
-      </w:r>
-      <w:r>
-        <w:rPr>
-          <w:bCs/>
-          <w:color w:val="17365D" w:themeColor="text2" w:themeShade="BF"/>
-        </w:rPr>
-        <w:t xml:space="preserve">    </w:t>
-      </w:r>
-      <w:r>
-        <w:rPr>
-          <w:bCs/>
-        </w:rPr>
-        <w:t xml:space="preserve">||    </w:t>
-      </w:r>
-      <w:r>
-        <w:rPr>
-          <w:bCs/>
-        </w:rPr>
-        <w:t>Hanoi, Vietnam</w:t>
-      </w:r>
-      <w:r>
-        <w:rPr>
-          <w:bCs/>
-        </w:rPr>
-        <w:t xml:space="preserve">    ||    </w:t>
+        <w:t xml:space="preserve">FPT Play    </w:t>
+      </w:r>
+      <w:r>
+        <w:rPr>
+          <w:bCs/>
+        </w:rPr>
+        <w:t xml:space="preserve">||    Hanoi, Vietnam    ||    </w:t>
       </w:r>
       <w:r>
         <w:rPr>
@@ -1325,13 +2282,7 @@
         <w:rPr>
           <w:rFonts w:ascii="Calibri Light" w:hAnsi="Calibri Light"/>
         </w:rPr>
-        <w:t>simple applications</w:t>
-      </w:r>
-      <w:r>
-        <w:rPr>
-          <w:rFonts w:ascii="Calibri Light" w:hAnsi="Calibri Light"/>
-        </w:rPr>
-        <w:t xml:space="preserve"> with Android Studio</w:t>
+        <w:t>simple applications with Android Studio</w:t>
       </w:r>
       <w:r>
         <w:rPr>
@@ -1356,19 +2307,25 @@
         <w:rPr>
           <w:rFonts w:ascii="Calibri Light" w:hAnsi="Calibri Light"/>
         </w:rPr>
-        <w:t>Developed</w:t>
-      </w:r>
-      <w:r>
-        <w:rPr>
-          <w:rFonts w:ascii="Calibri Light" w:hAnsi="Calibri Light"/>
-        </w:rPr>
-        <w:t xml:space="preserve"> a new Activity for an </w:t>
-      </w:r>
-      <w:r>
-        <w:rPr>
-          <w:rFonts w:ascii="Calibri Light" w:hAnsi="Calibri Light"/>
-        </w:rPr>
-        <w:t>over-the-top media service</w:t>
+        <w:t>Delivered</w:t>
+      </w:r>
+      <w:r>
+        <w:rPr>
+          <w:rFonts w:ascii="Calibri Light" w:hAnsi="Calibri Light"/>
+        </w:rPr>
+        <w:t xml:space="preserve"> a new Activity for </w:t>
+      </w:r>
+      <w:r>
+        <w:rPr>
+          <w:rFonts w:ascii="Calibri Light" w:hAnsi="Calibri Light"/>
+        </w:rPr>
+        <w:t>a movie streaming</w:t>
+      </w:r>
+      <w:r>
+        <w:rPr>
+          <w:rFonts w:ascii="Calibri Light" w:hAnsi="Calibri Light"/>
+        </w:rPr>
+        <w:t xml:space="preserve"> service</w:t>
       </w:r>
       <w:r>
         <w:rPr>
@@ -1441,467 +2398,39 @@
     </w:p>
     <w:p>
       <w:pPr>
-        <w:pStyle w:val="ListParagraph"/>
-        <w:spacing w:line="240" w:lineRule="auto"/>
-        <w:rPr>
-          <w:i/>
-          <w:iCs/>
-        </w:rPr>
-      </w:pPr>
-      <w:r>
-        <w:rPr>
-          <w:b/>
-          <w:i/>
-          <w:iCs/>
-          <w:color w:val="17365D" w:themeColor="text2" w:themeShade="BF"/>
-          <w:sz w:val="24"/>
-          <w:szCs w:val="24"/>
-        </w:rPr>
-        <w:t>Hackathon participant</w:t>
-      </w:r>
-      <w:r>
-        <w:rPr>
-          <w:b/>
-          <w:i/>
-          <w:iCs/>
-          <w:sz w:val="24"/>
-          <w:szCs w:val="24"/>
-        </w:rPr>
-        <w:tab/>
-      </w:r>
-    </w:p>
-    <w:p>
-      <w:pPr>
-        <w:pStyle w:val="ListParagraph"/>
-        <w:spacing w:line="240" w:lineRule="auto"/>
-        <w:rPr>
-          <w:bCs/>
-          <w:i/>
-        </w:rPr>
-      </w:pPr>
-      <w:r>
-        <w:rPr>
-          <w:bCs/>
-          <w:color w:val="17365D" w:themeColor="text2" w:themeShade="BF"/>
-        </w:rPr>
-        <w:t>Hack Harvard</w:t>
-      </w:r>
-      <w:r>
-        <w:rPr>
-          <w:bCs/>
-          <w:color w:val="17365D" w:themeColor="text2" w:themeShade="BF"/>
-        </w:rPr>
-        <w:t xml:space="preserve">    </w:t>
-      </w:r>
-      <w:r>
-        <w:rPr>
-          <w:bCs/>
-        </w:rPr>
-        <w:t xml:space="preserve">||    </w:t>
-      </w:r>
-      <w:r>
-        <w:rPr>
-          <w:bCs/>
-        </w:rPr>
-        <w:t>Philadelphia, PA</w:t>
-      </w:r>
-      <w:r>
-        <w:rPr>
-          <w:bCs/>
-        </w:rPr>
-        <w:t xml:space="preserve"> </w:t>
-      </w:r>
-      <w:r>
-        <w:rPr>
-          <w:bCs/>
-        </w:rPr>
-        <w:t xml:space="preserve">  ||    </w:t>
-      </w:r>
-      <w:r>
-        <w:rPr>
-          <w:bCs/>
-        </w:rPr>
-        <w:t>May 2017 –</w:t>
-      </w:r>
-      <w:r>
-        <w:rPr>
-          <w:bCs/>
-        </w:rPr>
-        <w:t>May</w:t>
-      </w:r>
-      <w:r>
-        <w:rPr>
-          <w:bCs/>
-        </w:rPr>
-        <w:t xml:space="preserve"> 2017</w:t>
-      </w:r>
-    </w:p>
-    <w:p>
-      <w:pPr>
-        <w:pStyle w:val="ListParagraph"/>
-        <w:numPr>
-          <w:ilvl w:val="0"/>
-          <w:numId w:val="2"/>
-        </w:numPr>
-        <w:spacing w:line="240" w:lineRule="auto"/>
-        <w:rPr>
-          <w:rFonts w:ascii="Calibri Light" w:hAnsi="Calibri Light"/>
-        </w:rPr>
-      </w:pPr>
-      <w:r>
-        <w:rPr>
-          <w:rFonts w:ascii="Calibri Light" w:hAnsi="Calibri Light" w:cs="Arial"/>
-          <w:shd w:val="clear" w:color="auto" w:fill="FFFFFF"/>
-        </w:rPr>
-        <w:t>C</w:t>
-      </w:r>
-      <w:r>
-        <w:rPr>
-          <w:rFonts w:ascii="Calibri Light" w:hAnsi="Calibri Light" w:cs="Arial"/>
-          <w:shd w:val="clear" w:color="auto" w:fill="FFFFFF"/>
-        </w:rPr>
-        <w:t>reate</w:t>
-      </w:r>
-      <w:r>
-        <w:rPr>
-          <w:rFonts w:ascii="Calibri Light" w:hAnsi="Calibri Light" w:cs="Arial"/>
-          <w:shd w:val="clear" w:color="auto" w:fill="FFFFFF"/>
-        </w:rPr>
-        <w:t>d</w:t>
-      </w:r>
-      <w:r>
-        <w:rPr>
-          <w:rFonts w:ascii="Calibri Light" w:hAnsi="Calibri Light" w:cs="Arial"/>
-          <w:shd w:val="clear" w:color="auto" w:fill="FFFFFF"/>
-        </w:rPr>
-        <w:t xml:space="preserve"> a </w:t>
-      </w:r>
-      <w:r>
-        <w:rPr>
-          <w:rFonts w:ascii="Calibri Light" w:hAnsi="Calibri Light" w:cs="Arial"/>
-          <w:shd w:val="clear" w:color="auto" w:fill="FFFFFF"/>
-        </w:rPr>
-        <w:t>self-composing music program</w:t>
-      </w:r>
-      <w:r>
-        <w:rPr>
-          <w:rFonts w:ascii="Calibri Light" w:hAnsi="Calibri Light" w:cs="Arial"/>
-          <w:shd w:val="clear" w:color="auto" w:fill="FFFFFF"/>
-        </w:rPr>
-        <w:t xml:space="preserve"> with </w:t>
-      </w:r>
-      <w:r>
-        <w:rPr>
-          <w:rFonts w:ascii="Calibri Light" w:hAnsi="Calibri Light" w:cs="Arial"/>
-          <w:shd w:val="clear" w:color="auto" w:fill="FFFFFF"/>
-        </w:rPr>
-        <w:t>R</w:t>
-      </w:r>
-      <w:r>
-        <w:rPr>
-          <w:rFonts w:ascii="Calibri Light" w:hAnsi="Calibri Light" w:cs="Arial"/>
-          <w:shd w:val="clear" w:color="auto" w:fill="FFFFFF"/>
-        </w:rPr>
-        <w:t xml:space="preserve">NN </w:t>
-      </w:r>
-      <w:r>
-        <w:rPr>
-          <w:rFonts w:ascii="Calibri Light" w:hAnsi="Calibri Light" w:cs="Arial"/>
-          <w:shd w:val="clear" w:color="auto" w:fill="FFFFFF"/>
-        </w:rPr>
-        <w:t>and LSTM model</w:t>
-      </w:r>
-    </w:p>
-    <w:p>
-      <w:pPr>
-        <w:pStyle w:val="ListParagraph"/>
-        <w:numPr>
-          <w:ilvl w:val="0"/>
-          <w:numId w:val="2"/>
-        </w:numPr>
-        <w:spacing w:line="240" w:lineRule="auto"/>
-        <w:rPr>
-          <w:rFonts w:ascii="Calibri Light" w:hAnsi="Calibri Light"/>
-        </w:rPr>
-      </w:pPr>
-      <w:r>
-        <w:rPr>
-          <w:rFonts w:ascii="Calibri Light" w:hAnsi="Calibri Light"/>
-        </w:rPr>
-        <w:t>Utilized</w:t>
-      </w:r>
-      <w:r>
-        <w:rPr>
-          <w:rFonts w:ascii="Calibri Light" w:hAnsi="Calibri Light"/>
-        </w:rPr>
-        <w:t xml:space="preserve"> beautiful soup to scrape MIDI files for data set</w:t>
-      </w:r>
-    </w:p>
-    <w:p>
-      <w:pPr>
         <w:spacing w:after="0" w:line="240" w:lineRule="auto"/>
         <w:rPr>
-          <w:b/>
-          <w:bCs/>
+          <w:color w:val="0070C0"/>
+          <w:sz w:val="26"/>
+          <w:szCs w:val="26"/>
+        </w:rPr>
+      </w:pPr>
+      <w:r>
+        <w:rPr>
+          <w:b/>
           <w:color w:val="0070C0"/>
           <w:sz w:val="26"/>
           <w:szCs w:val="26"/>
           <w:u w:val="single"/>
         </w:rPr>
-      </w:pPr>
-      <w:r>
-        <w:rPr>
-          <w:b/>
-          <w:bCs/>
+        <w:t>#</w:t>
+      </w:r>
+      <w:r>
+        <w:rPr>
+          <w:b/>
           <w:color w:val="0070C0"/>
           <w:sz w:val="26"/>
           <w:szCs w:val="26"/>
           <w:u w:val="single"/>
         </w:rPr>
-        <w:t>#</w:t>
-      </w:r>
-      <w:r>
-        <w:rPr>
-          <w:b/>
-          <w:bCs/>
+        <w:t>Education</w:t>
+      </w:r>
+      <w:r>
+        <w:rPr>
+          <w:b/>
           <w:color w:val="0070C0"/>
           <w:sz w:val="26"/>
           <w:szCs w:val="26"/>
-          <w:u w:val="single"/>
-        </w:rPr>
-        <w:t>Other</w:t>
-      </w:r>
-      <w:r>
-        <w:rPr>
-          <w:b/>
-          <w:bCs/>
-          <w:color w:val="0070C0"/>
-          <w:sz w:val="26"/>
-          <w:szCs w:val="26"/>
-          <w:u w:val="single"/>
-        </w:rPr>
-        <w:t xml:space="preserve"> </w:t>
-      </w:r>
-      <w:r>
-        <w:rPr>
-          <w:b/>
-          <w:bCs/>
-          <w:color w:val="0070C0"/>
-          <w:sz w:val="26"/>
-          <w:szCs w:val="26"/>
-          <w:u w:val="single"/>
-        </w:rPr>
-        <w:t>project</w:t>
-      </w:r>
-      <w:r>
-        <w:rPr>
-          <w:b/>
-          <w:bCs/>
-          <w:color w:val="0070C0"/>
-          <w:sz w:val="26"/>
-          <w:szCs w:val="26"/>
-          <w:u w:val="single"/>
-        </w:rPr>
-        <w:t>s</w:t>
-      </w:r>
-      <w:r>
-        <w:rPr>
-          <w:b/>
-          <w:bCs/>
-          <w:color w:val="0070C0"/>
-          <w:sz w:val="26"/>
-          <w:szCs w:val="26"/>
-          <w:u w:val="single"/>
-        </w:rPr>
-        <w:t>:</w:t>
-      </w:r>
-    </w:p>
-    <w:p>
-      <w:pPr>
-        <w:pStyle w:val="ListParagraph"/>
-        <w:numPr>
-          <w:ilvl w:val="0"/>
-          <w:numId w:val="2"/>
-        </w:numPr>
-        <w:spacing w:after="0" w:line="240" w:lineRule="auto"/>
-      </w:pPr>
-      <w:r>
-        <w:t xml:space="preserve">Translating data set for </w:t>
-      </w:r>
-      <w:r>
-        <w:t xml:space="preserve">a </w:t>
-      </w:r>
-      <w:r>
-        <w:t>machine learning model, using self-made program</w:t>
-      </w:r>
-      <w:r>
-        <w:t xml:space="preserve"> to extract</w:t>
-      </w:r>
-      <w:r>
-        <w:t xml:space="preserve"> then remap</w:t>
-      </w:r>
-      <w:r>
-        <w:t xml:space="preserve"> keywords</w:t>
-      </w:r>
-      <w:r>
-        <w:t xml:space="preserve"> and Google </w:t>
-      </w:r>
-      <w:r>
-        <w:t>translation</w:t>
-      </w:r>
-      <w:r>
-        <w:t xml:space="preserve"> API to increase proficiency by up to 400% </w:t>
-      </w:r>
-    </w:p>
-    <w:p>
-      <w:pPr>
-        <w:pStyle w:val="ListParagraph"/>
-        <w:spacing w:after="0" w:line="240" w:lineRule="auto"/>
-        <w:ind w:left="1080"/>
-        <w:rPr>
-          <w:rFonts w:ascii="Calibri Light" w:hAnsi="Calibri Light"/>
-          <w:sz w:val="20"/>
-          <w:szCs w:val="20"/>
-        </w:rPr>
-      </w:pPr>
-      <w:hyperlink r:id="rId12" w:history="1">
-        <w:r>
-          <w:rPr>
-            <w:rStyle w:val="Hyperlink"/>
-            <w:rFonts w:ascii="Calibri Light" w:hAnsi="Calibri Light"/>
-            <w:sz w:val="20"/>
-            <w:szCs w:val="20"/>
-          </w:rPr>
-          <w:t>GitHub</w:t>
-        </w:r>
-        <w:r>
-          <w:rPr>
-            <w:rStyle w:val="Hyperlink"/>
-            <w:rFonts w:ascii="Calibri Light" w:hAnsi="Calibri Light"/>
-            <w:sz w:val="20"/>
-            <w:szCs w:val="20"/>
-          </w:rPr>
-          <w:t xml:space="preserve"> link</w:t>
-        </w:r>
-      </w:hyperlink>
-    </w:p>
-    <w:p>
-      <w:pPr>
-        <w:pStyle w:val="ListParagraph"/>
-        <w:numPr>
-          <w:ilvl w:val="0"/>
-          <w:numId w:val="2"/>
-        </w:numPr>
-        <w:spacing w:after="0" w:line="240" w:lineRule="auto"/>
-      </w:pPr>
-      <w:r>
-        <w:t xml:space="preserve">Building Unity </w:t>
-      </w:r>
-      <w:r>
-        <w:t>gesture control</w:t>
-      </w:r>
-      <w:r>
-        <w:t xml:space="preserve"> game with teammates using agile development</w:t>
-      </w:r>
-      <w:r>
-        <w:t xml:space="preserve"> for Capstone course</w:t>
-      </w:r>
-    </w:p>
-    <w:p>
-      <w:pPr>
-        <w:pStyle w:val="ListParagraph"/>
-        <w:spacing w:after="0" w:line="240" w:lineRule="auto"/>
-        <w:ind w:left="1080"/>
-        <w:rPr>
-          <w:rFonts w:ascii="Calibri Light" w:hAnsi="Calibri Light"/>
-          <w:sz w:val="20"/>
-          <w:szCs w:val="20"/>
-        </w:rPr>
-      </w:pPr>
-      <w:hyperlink r:id="rId13" w:history="1">
-        <w:r>
-          <w:rPr>
-            <w:rStyle w:val="Hyperlink"/>
-            <w:rFonts w:ascii="Calibri Light" w:hAnsi="Calibri Light"/>
-            <w:sz w:val="20"/>
-            <w:szCs w:val="20"/>
-          </w:rPr>
-          <w:t>G</w:t>
-        </w:r>
-        <w:r>
-          <w:rPr>
-            <w:rStyle w:val="Hyperlink"/>
-            <w:rFonts w:ascii="Calibri Light" w:hAnsi="Calibri Light"/>
-            <w:sz w:val="20"/>
-            <w:szCs w:val="20"/>
-          </w:rPr>
-          <w:t>itHub</w:t>
-        </w:r>
-        <w:r>
-          <w:rPr>
-            <w:rStyle w:val="Hyperlink"/>
-            <w:rFonts w:ascii="Calibri Light" w:hAnsi="Calibri Light"/>
-            <w:sz w:val="20"/>
-            <w:szCs w:val="20"/>
-          </w:rPr>
-          <w:t xml:space="preserve"> link</w:t>
-        </w:r>
-      </w:hyperlink>
-    </w:p>
-    <w:p>
-      <w:pPr>
-        <w:pStyle w:val="ListParagraph"/>
-        <w:numPr>
-          <w:ilvl w:val="0"/>
-          <w:numId w:val="2"/>
-        </w:numPr>
-        <w:spacing w:before="240" w:line="240" w:lineRule="auto"/>
-      </w:pPr>
-      <w:r>
-        <w:t>Research</w:t>
-      </w:r>
-      <w:r>
-        <w:t>ed</w:t>
-      </w:r>
-      <w:r>
-        <w:t xml:space="preserve"> computer vision with Dr. Longin Jan Latecki</w:t>
-      </w:r>
-    </w:p>
-    <w:p>
-      <w:pPr>
-        <w:spacing w:after="0" w:line="240" w:lineRule="auto"/>
-        <w:rPr>
-          <w:color w:val="0070C0"/>
-          <w:sz w:val="26"/>
-          <w:szCs w:val="26"/>
-        </w:rPr>
-      </w:pPr>
-      <w:r>
-        <w:rPr>
-          <w:b/>
-          <w:color w:val="0070C0"/>
-          <w:sz w:val="26"/>
-          <w:szCs w:val="26"/>
-          <w:u w:val="single"/>
-        </w:rPr>
-        <w:t>#</w:t>
-      </w:r>
-      <w:r>
-        <w:rPr>
-          <w:b/>
-          <w:color w:val="0070C0"/>
-          <w:sz w:val="26"/>
-          <w:szCs w:val="26"/>
-          <w:u w:val="single"/>
-        </w:rPr>
-        <w:t>Education</w:t>
-      </w:r>
-      <w:r>
-        <w:rPr>
-          <w:b/>
-          <w:color w:val="0070C0"/>
-          <w:sz w:val="26"/>
-          <w:szCs w:val="26"/>
         </w:rPr>
         <w:t>:</w:t>
       </w:r>
@@ -2003,123 +2532,29 @@
           <w:bCs/>
           <w:color w:val="000000" w:themeColor="text1"/>
         </w:rPr>
-        <w:t xml:space="preserve">||    </w:t>
-      </w:r>
-      <w:r>
-        <w:rPr>
-          <w:bCs/>
-          <w:color w:val="000000" w:themeColor="text1"/>
-        </w:rPr>
-        <w:t xml:space="preserve"> Philadelphia, PA</w:t>
-      </w:r>
-      <w:r>
-        <w:rPr>
-          <w:bCs/>
-          <w:color w:val="000000" w:themeColor="text1"/>
-        </w:rPr>
-        <w:t xml:space="preserve">    ||    </w:t>
-      </w:r>
-      <w:r>
-        <w:rPr>
-          <w:bCs/>
-        </w:rPr>
-        <w:t>Graduation: Dec 2020</w:t>
-      </w:r>
-    </w:p>
-    <w:p>
-      <w:pPr>
-        <w:pStyle w:val="ListParagraph"/>
-        <w:spacing w:line="240" w:lineRule="auto"/>
-        <w:rPr>
-          <w:b/>
-          <w:i/>
-          <w:iCs/>
-        </w:rPr>
-      </w:pPr>
-      <w:r>
-        <w:rPr>
-          <w:b/>
-          <w:i/>
-          <w:iCs/>
-          <w:color w:val="17365D" w:themeColor="text2" w:themeShade="BF"/>
-        </w:rPr>
-        <w:t>Selected Coursework:</w:t>
-      </w:r>
-    </w:p>
-    <w:p>
-      <w:pPr>
-        <w:pStyle w:val="ListParagraph"/>
-        <w:numPr>
-          <w:ilvl w:val="0"/>
-          <w:numId w:val="2"/>
-        </w:numPr>
-        <w:spacing w:line="240" w:lineRule="auto"/>
-      </w:pPr>
-      <w:r>
-        <w:rPr>
-          <w:rFonts w:ascii="Calibri Light" w:hAnsi="Calibri Light"/>
-        </w:rPr>
-        <w:t>Data Structure and Algorithm, Mobile Design and Prototype, Web App Development, Mobile App Development, Quality Assurance and Testing, Software Design, Principles of Data Science, Probability and Statistic, Technical Writing, Final Project in Computer Science, UI/UX design, Software Security Development, Linear Algebra, Calculus</w:t>
-      </w:r>
-    </w:p>
-    <w:p>
-      <w:pPr>
-        <w:pStyle w:val="Heading1"/>
-        <w:spacing w:before="240"/>
-        <w:ind w:left="0"/>
-        <w:rPr>
-          <w:rFonts w:asciiTheme="minorHAnsi" w:hAnsiTheme="minorHAnsi" w:cstheme="minorHAnsi"/>
-          <w:color w:val="0070C0"/>
-          <w:sz w:val="26"/>
-          <w:szCs w:val="26"/>
-          <w:u w:val="single"/>
-        </w:rPr>
-      </w:pPr>
-      <w:r>
-        <w:rPr>
-          <w:rFonts w:asciiTheme="minorHAnsi" w:hAnsiTheme="minorHAnsi" w:cstheme="minorHAnsi"/>
-          <w:color w:val="0070C0"/>
-          <w:sz w:val="26"/>
-          <w:szCs w:val="26"/>
-          <w:u w:val="single"/>
-        </w:rPr>
-        <w:t>#Languages:</w:t>
-      </w:r>
-    </w:p>
-    <w:p>
-      <w:pPr>
-        <w:pStyle w:val="ListParagraph"/>
-        <w:numPr>
-          <w:ilvl w:val="0"/>
-          <w:numId w:val="2"/>
-        </w:numPr>
-        <w:spacing w:line="240" w:lineRule="auto"/>
-      </w:pPr>
-      <w:r>
-        <w:rPr>
-          <w:color w:val="000009"/>
-        </w:rPr>
-        <w:t>English (proficient)</w:t>
-      </w:r>
-    </w:p>
-    <w:p>
-      <w:pPr>
-        <w:pStyle w:val="ListParagraph"/>
-        <w:numPr>
-          <w:ilvl w:val="0"/>
-          <w:numId w:val="2"/>
-        </w:numPr>
-        <w:spacing w:line="240" w:lineRule="auto"/>
-      </w:pPr>
-      <w:r>
-        <w:rPr>
-          <w:color w:val="000009"/>
-        </w:rPr>
-        <w:t>Vietnamese (native)</w:t>
+        <w:t xml:space="preserve">||     Philadelphia, PA    ||    </w:t>
+      </w:r>
+      <w:r>
+        <w:rPr>
+          <w:bCs/>
+        </w:rPr>
+        <w:t xml:space="preserve">Graduation: </w:t>
+      </w:r>
+      <w:r>
+        <w:rPr>
+          <w:bCs/>
+        </w:rPr>
+        <w:t>Aug</w:t>
+      </w:r>
+      <w:r>
+        <w:rPr>
+          <w:bCs/>
+        </w:rPr>
+        <w:t xml:space="preserve"> 2020</w:t>
       </w:r>
     </w:p>
     <w:sectPr>
-      <w:footerReference w:type="default" r:id="rId14"/>
+      <w:footerReference w:type="default" r:id="rId26"/>
       <w:pgSz w:w="12240" w:h="15840"/>
       <w:pgMar w:top="288" w:right="720" w:bottom="288" w:left="576" w:header="0" w:footer="144" w:gutter="0"/>
       <w:cols w:space="720"/>
@@ -4071,7 +4506,7 @@
 </file>
 
 <file path=customXml/itemProps1.xml><?xml version="1.0" encoding="utf-8"?>
-<ds:datastoreItem xmlns:ds="http://schemas.openxmlformats.org/officeDocument/2006/customXml" ds:itemID="{C6036C6F-ADFE-4F2D-BD2C-0D41793254E3}">
+<ds:datastoreItem xmlns:ds="http://schemas.openxmlformats.org/officeDocument/2006/customXml" ds:itemID="{41EB7B28-7B24-452D-8FD8-423319B33CA4}">
   <ds:schemaRefs>
     <ds:schemaRef ds:uri="http://schemas.openxmlformats.org/officeDocument/2006/bibliography"/>
   </ds:schemaRefs>

</xml_diff>